<commit_message>
Added new report templates
* Extended use of include docx-fragments
</commit_message>
<xml_diff>
--- a/HaemophilusWeb/ReportTemplates/BLNAR v8.docx
+++ b/HaemophilusWeb/ReportTemplates/BLNAR v8.docx
@@ -8,6 +8,15 @@
           <w:rFonts w:ascii="Arial" w:hAnsi="Arial" w:cs="Arial"/>
         </w:rPr>
       </w:pPr>
+      <w:r>
+        <w:fldChar w:fldCharType="begin"/>
+      </w:r>
+      <w:r>
+        <w:instrText xml:space="preserve"> INCLUDETEXT  "C:\\Users\\mrt\\Source\\Repos\\Haemophilus\\HaemophilusWeb\\ReportTemplates\\includes\\Seite 1.docx" </w:instrText>
+      </w:r>
+      <w:r>
+        <w:fldChar w:fldCharType="separate"/>
+      </w:r>
       <w:r>
         <w:rPr>
           <w:rFonts w:ascii="Arial" w:hAnsi="Arial" w:cs="Arial"/>
@@ -136,15 +145,7 @@
           <w:bCs/>
           <w:color w:val="000000"/>
         </w:rPr>
-        <w:t xml:space="preserve">Würzburg, den </w:t>
-      </w:r>
-      <w:r>
-        <w:rPr>
-          <w:rFonts w:ascii="Arial" w:hAnsi="Arial" w:cs="Arial"/>
-          <w:bCs/>
-          <w:color w:val="000000"/>
-        </w:rPr>
-        <w:t>{Date}</w:t>
+        <w:t>Würzburg, den {Date}</w:t>
       </w:r>
     </w:p>
     <w:tbl>
@@ -1987,40 +1988,41 @@
       </w:pPr>
     </w:p>
     <w:p>
+      <w:r>
+        <w:rPr>
+          <w:rFonts w:ascii="Arial" w:hAnsi="Arial" w:cs="Arial"/>
+        </w:rPr>
+        <w:t>Untersuchungen zur Antibiotika-Resistenz</w:t>
+      </w:r>
+      <w:r>
+        <w:rPr>
+          <w:rFonts w:ascii="Arial" w:hAnsi="Arial" w:cs="Arial"/>
+        </w:rPr>
+        <w:t>: siehe nachfolgende Seite.</w:t>
+      </w:r>
+    </w:p>
+    <w:p>
       <w:pPr>
-        <w:widowControl w:val="0"/>
-        <w:tabs>
-          <w:tab w:val="left" w:pos="90"/>
-        </w:tabs>
-        <w:autoSpaceDE w:val="0"/>
-        <w:autoSpaceDN w:val="0"/>
-        <w:adjustRightInd w:val="0"/>
-        <w:spacing w:before="171"/>
-        <w:ind w:right="-2111"/>
+        <w:pStyle w:val="Kopfzeile"/>
+      </w:pPr>
+      <w:r>
+        <w:fldChar w:fldCharType="end"/>
+      </w:r>
+      <w:r>
+        <w:rPr>
+          <w:rFonts w:ascii="Arial" w:hAnsi="Arial" w:cs="Arial"/>
+          <w:b/>
+        </w:rPr>
+        <w:br w:type="page"/>
+      </w:r>
+      <w:r>
         <w:rPr>
           <w:rFonts w:ascii="Arial" w:hAnsi="Arial" w:cs="Arial"/>
           <w:b/>
           <w:u w:val="single"/>
         </w:rPr>
-      </w:pPr>
-      <w:r>
-        <w:rPr>
-          <w:rFonts w:ascii="Arial" w:hAnsi="Arial" w:cs="Arial"/>
-        </w:rPr>
-        <w:t>Untersuchungen zur Antibiotika-Resistenz</w:t>
-      </w:r>
-      <w:r>
-        <w:rPr>
-          <w:rFonts w:ascii="Arial" w:hAnsi="Arial" w:cs="Arial"/>
-        </w:rPr>
-        <w:t>: siehe nachfolgende Seite.</w:t>
-      </w:r>
-      <w:r>
-        <w:rPr>
-          <w:rFonts w:ascii="Arial" w:hAnsi="Arial" w:cs="Arial"/>
-          <w:b/>
-        </w:rPr>
-        <w:br w:type="page"/>
+        <w:lastRenderedPageBreak/>
+        <w:t>Untersuchungen zur Antibiotika-</w:t>
       </w:r>
       <w:r>
         <w:rPr>
@@ -2028,8 +2030,7 @@
           <w:b/>
           <w:u w:val="single"/>
         </w:rPr>
-        <w:lastRenderedPageBreak/>
-        <w:t>Untersuchungen zur Antibiotika-</w:t>
+        <w:t xml:space="preserve"> </w:t>
       </w:r>
       <w:r>
         <w:rPr>
@@ -2037,16 +2038,10 @@
           <w:b/>
           <w:u w:val="single"/>
         </w:rPr>
-        <w:t xml:space="preserve"> </w:t>
-      </w:r>
-      <w:r>
-        <w:rPr>
-          <w:rFonts w:ascii="Arial" w:hAnsi="Arial" w:cs="Arial"/>
-          <w:b/>
-          <w:u w:val="single"/>
-        </w:rPr>
         <w:t>Resistenz</w:t>
       </w:r>
+      <w:bookmarkStart w:id="1" w:name="_GoBack"/>
+      <w:bookmarkEnd w:id="1"/>
     </w:p>
     <w:p>
       <w:pPr>
@@ -2897,6 +2892,7 @@
       <w:r>
         <w:rPr>
           <w:rFonts w:ascii="Arial" w:hAnsi="Arial" w:cs="Arial"/>
+          <w:lang w:val="en-US"/>
         </w:rPr>
         <w:t xml:space="preserve">1. Jorgensen JH, Alexander GA. </w:t>
       </w:r>
@@ -3099,8 +3095,6 @@
         </w:rPr>
         <w:t>Mit freundlichen Grüßen</w:t>
       </w:r>
-      <w:bookmarkStart w:id="1" w:name="_GoBack"/>
-      <w:bookmarkEnd w:id="1"/>
     </w:p>
     <w:p>
       <w:pPr>
@@ -3209,30 +3203,25 @@
         <w:tab w:val="right" w:pos="7655"/>
       </w:tabs>
       <w:rPr>
-        <w:sz w:val="16"/>
-        <w:szCs w:val="16"/>
-      </w:rPr>
-    </w:pPr>
-    <w:r>
-      <w:rPr>
         <w:sz w:val="17"/>
         <w:szCs w:val="17"/>
       </w:rPr>
-      <w:t>www.</w:t>
+    </w:pPr>
+    <w:r>
+      <w:fldChar w:fldCharType="begin"/>
+    </w:r>
+    <w:r>
+      <w:instrText xml:space="preserve"> INCLUDETEXT "C:\\Users\\mrt\\Source\\Repos\\Haemophilus\\HaemophilusWeb\\ReportTemplates\\includes\\Fußzeile.docx" </w:instrText>
+    </w:r>
+    <w:r>
+      <w:fldChar w:fldCharType="separate"/>
     </w:r>
     <w:r>
       <w:rPr>
         <w:sz w:val="17"/>
         <w:szCs w:val="17"/>
       </w:rPr>
-      <w:t>nrzmhi</w:t>
-    </w:r>
-    <w:r>
-      <w:rPr>
-        <w:sz w:val="17"/>
-        <w:szCs w:val="17"/>
-      </w:rPr>
-      <w:t>.de</w:t>
+      <w:t>www.nrzmhi.de</w:t>
     </w:r>
     <w:r>
       <w:rPr>
@@ -3258,7 +3247,7 @@
           <v:path o:extrusionok="f" gradientshapeok="t" o:connecttype="rect"/>
           <o:lock v:ext="edit" aspectratio="t"/>
         </v:shapetype>
-        <v:shape id="Bild 1" o:spid="_x0000_s2057" type="#_x0000_t75" style="position:absolute;margin-left:401.25pt;margin-top:-13.1pt;width:111pt;height:63pt;z-index:1;visibility:visible;mso-position-horizontal-relative:text;mso-position-vertical-relative:text">
+        <v:shape id="Grafik 44" o:spid="_x0000_s2087" type="#_x0000_t75" alt="ML-13135-01_DAkkS-Symbol_grau1-1" style="position:absolute;margin-left:401.25pt;margin-top:-13.1pt;width:111pt;height:63pt;z-index:4;visibility:visible;mso-wrap-style:square;mso-width-percent:0;mso-height-percent:0;mso-wrap-distance-left:9pt;mso-wrap-distance-top:0;mso-wrap-distance-right:9pt;mso-wrap-distance-bottom:0;mso-position-horizontal:absolute;mso-position-horizontal-relative:text;mso-position-vertical:absolute;mso-position-vertical-relative:text;mso-width-percent:0;mso-height-percent:0;mso-width-relative:page;mso-height-relative:page">
           <v:imagedata r:id="rId1" o:title="ML-13135-01_DAkkS-Symbol_grau1-1"/>
         </v:shape>
       </w:pict>
@@ -3276,42 +3265,36 @@
         <w:szCs w:val="17"/>
       </w:rPr>
       <w:tab/>
-    </w:r>
-    <w:r>
-      <w:rPr>
-        <w:sz w:val="16"/>
-        <w:szCs w:val="16"/>
-      </w:rPr>
       <w:t xml:space="preserve">Befund zu </w:t>
     </w:r>
     <w:r>
       <w:rPr>
         <w:color w:val="000000"/>
-        <w:sz w:val="16"/>
-        <w:szCs w:val="16"/>
+        <w:sz w:val="17"/>
+        <w:szCs w:val="17"/>
       </w:rPr>
       <w:fldChar w:fldCharType="begin"/>
     </w:r>
     <w:r>
       <w:rPr>
         <w:color w:val="000000"/>
-        <w:sz w:val="16"/>
-        <w:szCs w:val="16"/>
+        <w:sz w:val="17"/>
+        <w:szCs w:val="17"/>
       </w:rPr>
       <w:instrText xml:space="preserve"> REF KLNr \h  \* MERGEFORMAT </w:instrText>
     </w:r>
     <w:r>
       <w:rPr>
         <w:color w:val="000000"/>
-        <w:sz w:val="16"/>
-        <w:szCs w:val="16"/>
+        <w:sz w:val="17"/>
+        <w:szCs w:val="17"/>
       </w:rPr>
     </w:r>
     <w:r>
       <w:rPr>
         <w:color w:val="000000"/>
-        <w:sz w:val="16"/>
-        <w:szCs w:val="16"/>
+        <w:sz w:val="17"/>
+        <w:szCs w:val="17"/>
       </w:rPr>
       <w:fldChar w:fldCharType="separate"/>
     </w:r>
@@ -3319,54 +3302,47 @@
       <w:rPr>
         <w:bCs/>
         <w:color w:val="000000"/>
-        <w:sz w:val="16"/>
-        <w:szCs w:val="16"/>
+        <w:sz w:val="17"/>
+        <w:szCs w:val="17"/>
       </w:rPr>
       <w:t>KL{LaboratoryNumber}</w:t>
     </w:r>
     <w:r>
       <w:rPr>
         <w:color w:val="000000"/>
-        <w:sz w:val="16"/>
-        <w:szCs w:val="16"/>
+        <w:sz w:val="17"/>
+        <w:szCs w:val="17"/>
       </w:rPr>
       <w:fldChar w:fldCharType="end"/>
     </w:r>
     <w:r>
       <w:rPr>
-        <w:sz w:val="16"/>
-        <w:szCs w:val="16"/>
-      </w:rPr>
-      <w:t xml:space="preserve">; </w:t>
-    </w:r>
-    <w:r>
-      <w:rPr>
-        <w:sz w:val="16"/>
-        <w:szCs w:val="16"/>
-      </w:rPr>
-      <w:t xml:space="preserve">Seite </w:t>
+        <w:sz w:val="17"/>
+        <w:szCs w:val="17"/>
+      </w:rPr>
+      <w:t xml:space="preserve">; Seite </w:t>
     </w:r>
     <w:r>
       <w:rPr>
         <w:rStyle w:val="Seitenzahl"/>
-        <w:sz w:val="16"/>
-        <w:szCs w:val="16"/>
+        <w:sz w:val="17"/>
+        <w:szCs w:val="17"/>
       </w:rPr>
       <w:fldChar w:fldCharType="begin"/>
     </w:r>
     <w:r>
       <w:rPr>
         <w:rStyle w:val="Seitenzahl"/>
-        <w:sz w:val="16"/>
-        <w:szCs w:val="16"/>
+        <w:sz w:val="17"/>
+        <w:szCs w:val="17"/>
       </w:rPr>
       <w:instrText xml:space="preserve"> PAGE </w:instrText>
     </w:r>
     <w:r>
       <w:rPr>
         <w:rStyle w:val="Seitenzahl"/>
-        <w:sz w:val="16"/>
-        <w:szCs w:val="16"/>
+        <w:sz w:val="17"/>
+        <w:szCs w:val="17"/>
       </w:rPr>
       <w:fldChar w:fldCharType="separate"/>
     </w:r>
@@ -3374,48 +3350,48 @@
       <w:rPr>
         <w:rStyle w:val="Seitenzahl"/>
         <w:noProof/>
-        <w:sz w:val="16"/>
-        <w:szCs w:val="16"/>
+        <w:sz w:val="17"/>
+        <w:szCs w:val="17"/>
       </w:rPr>
       <w:t>2</w:t>
     </w:r>
     <w:r>
       <w:rPr>
         <w:rStyle w:val="Seitenzahl"/>
-        <w:sz w:val="16"/>
-        <w:szCs w:val="16"/>
+        <w:sz w:val="17"/>
+        <w:szCs w:val="17"/>
       </w:rPr>
       <w:fldChar w:fldCharType="end"/>
     </w:r>
     <w:r>
       <w:rPr>
         <w:rStyle w:val="Seitenzahl"/>
-        <w:sz w:val="16"/>
-        <w:szCs w:val="16"/>
+        <w:sz w:val="17"/>
+        <w:szCs w:val="17"/>
       </w:rPr>
       <w:t xml:space="preserve"> von </w:t>
     </w:r>
     <w:r>
       <w:rPr>
         <w:rStyle w:val="Seitenzahl"/>
-        <w:sz w:val="16"/>
-        <w:szCs w:val="16"/>
+        <w:sz w:val="17"/>
+        <w:szCs w:val="17"/>
       </w:rPr>
       <w:fldChar w:fldCharType="begin"/>
     </w:r>
     <w:r>
       <w:rPr>
         <w:rStyle w:val="Seitenzahl"/>
-        <w:sz w:val="16"/>
-        <w:szCs w:val="16"/>
+        <w:sz w:val="17"/>
+        <w:szCs w:val="17"/>
       </w:rPr>
       <w:instrText xml:space="preserve"> NUMPAGES </w:instrText>
     </w:r>
     <w:r>
       <w:rPr>
         <w:rStyle w:val="Seitenzahl"/>
-        <w:sz w:val="16"/>
-        <w:szCs w:val="16"/>
+        <w:sz w:val="17"/>
+        <w:szCs w:val="17"/>
       </w:rPr>
       <w:fldChar w:fldCharType="separate"/>
     </w:r>
@@ -3423,16 +3399,16 @@
       <w:rPr>
         <w:rStyle w:val="Seitenzahl"/>
         <w:noProof/>
-        <w:sz w:val="16"/>
-        <w:szCs w:val="16"/>
+        <w:sz w:val="17"/>
+        <w:szCs w:val="17"/>
       </w:rPr>
       <w:t>2</w:t>
     </w:r>
     <w:r>
       <w:rPr>
         <w:rStyle w:val="Seitenzahl"/>
-        <w:sz w:val="16"/>
-        <w:szCs w:val="16"/>
+        <w:sz w:val="17"/>
+        <w:szCs w:val="17"/>
       </w:rPr>
       <w:fldChar w:fldCharType="end"/>
     </w:r>
@@ -3440,7 +3416,7 @@
   <w:p>
     <w:pPr>
       <w:tabs>
-        <w:tab w:val="left" w:pos="6480"/>
+        <w:tab w:val="left" w:pos="7560"/>
       </w:tabs>
       <w:rPr>
         <w:sz w:val="17"/>
@@ -3482,6 +3458,9 @@
     <w:pPr>
       <w:pStyle w:val="Fuzeile"/>
     </w:pPr>
+    <w:r>
+      <w:fldChar w:fldCharType="end"/>
+    </w:r>
   </w:p>
 </w:ftr>
 </file>
@@ -3494,30 +3473,25 @@
         <w:tab w:val="right" w:pos="7655"/>
       </w:tabs>
       <w:rPr>
-        <w:sz w:val="16"/>
-        <w:szCs w:val="16"/>
-      </w:rPr>
-    </w:pPr>
-    <w:r>
-      <w:rPr>
         <w:sz w:val="17"/>
         <w:szCs w:val="17"/>
       </w:rPr>
-      <w:t>www.</w:t>
+    </w:pPr>
+    <w:r>
+      <w:fldChar w:fldCharType="begin"/>
+    </w:r>
+    <w:r>
+      <w:instrText xml:space="preserve"> INCLUDETEXT "C:\\Users\\mrt\\Source\\Repos\\Haemophilus\\HaemophilusWeb\\ReportTemplates\\includes\\Fußzeile.docx" </w:instrText>
+    </w:r>
+    <w:r>
+      <w:fldChar w:fldCharType="separate"/>
     </w:r>
     <w:r>
       <w:rPr>
         <w:sz w:val="17"/>
         <w:szCs w:val="17"/>
       </w:rPr>
-      <w:t>nrzmhi</w:t>
-    </w:r>
-    <w:r>
-      <w:rPr>
-        <w:sz w:val="17"/>
-        <w:szCs w:val="17"/>
-      </w:rPr>
-      <w:t>.de</w:t>
+      <w:t>www.nrzmhi.de</w:t>
     </w:r>
     <w:r>
       <w:rPr>
@@ -3543,7 +3517,7 @@
           <v:path o:extrusionok="f" gradientshapeok="t" o:connecttype="rect"/>
           <o:lock v:ext="edit" aspectratio="t"/>
         </v:shapetype>
-        <v:shape id="_x0000_s2064" type="#_x0000_t75" style="position:absolute;margin-left:401.25pt;margin-top:-13.1pt;width:111pt;height:63pt;z-index:2;visibility:visible;mso-position-horizontal-relative:text;mso-position-vertical-relative:text">
+        <v:shape id="Grafik 3" o:spid="_x0000_s2086" type="#_x0000_t75" alt="ML-13135-01_DAkkS-Symbol_grau1-1" style="position:absolute;margin-left:401.25pt;margin-top:-13.1pt;width:111pt;height:63pt;z-index:3;visibility:visible;mso-wrap-style:square;mso-width-percent:0;mso-height-percent:0;mso-wrap-distance-left:9pt;mso-wrap-distance-top:0;mso-wrap-distance-right:9pt;mso-wrap-distance-bottom:0;mso-position-horizontal:absolute;mso-position-horizontal-relative:text;mso-position-vertical:absolute;mso-position-vertical-relative:text;mso-width-percent:0;mso-height-percent:0;mso-width-relative:page;mso-height-relative:page">
           <v:imagedata r:id="rId1" o:title="ML-13135-01_DAkkS-Symbol_grau1-1"/>
         </v:shape>
       </w:pict>
@@ -3561,42 +3535,36 @@
         <w:szCs w:val="17"/>
       </w:rPr>
       <w:tab/>
-    </w:r>
-    <w:r>
-      <w:rPr>
-        <w:sz w:val="16"/>
-        <w:szCs w:val="16"/>
-      </w:rPr>
       <w:t xml:space="preserve">Befund zu </w:t>
     </w:r>
     <w:r>
       <w:rPr>
         <w:color w:val="000000"/>
-        <w:sz w:val="16"/>
-        <w:szCs w:val="16"/>
+        <w:sz w:val="17"/>
+        <w:szCs w:val="17"/>
       </w:rPr>
       <w:fldChar w:fldCharType="begin"/>
     </w:r>
     <w:r>
       <w:rPr>
         <w:color w:val="000000"/>
-        <w:sz w:val="16"/>
-        <w:szCs w:val="16"/>
+        <w:sz w:val="17"/>
+        <w:szCs w:val="17"/>
       </w:rPr>
       <w:instrText xml:space="preserve"> REF KLNr \h  \* MERGEFORMAT </w:instrText>
     </w:r>
     <w:r>
       <w:rPr>
         <w:color w:val="000000"/>
-        <w:sz w:val="16"/>
-        <w:szCs w:val="16"/>
+        <w:sz w:val="17"/>
+        <w:szCs w:val="17"/>
       </w:rPr>
     </w:r>
     <w:r>
       <w:rPr>
         <w:color w:val="000000"/>
-        <w:sz w:val="16"/>
-        <w:szCs w:val="16"/>
+        <w:sz w:val="17"/>
+        <w:szCs w:val="17"/>
       </w:rPr>
       <w:fldChar w:fldCharType="separate"/>
     </w:r>
@@ -3604,54 +3572,47 @@
       <w:rPr>
         <w:bCs/>
         <w:color w:val="000000"/>
-        <w:sz w:val="16"/>
-        <w:szCs w:val="16"/>
+        <w:sz w:val="17"/>
+        <w:szCs w:val="17"/>
       </w:rPr>
       <w:t>KL{LaboratoryNumber}</w:t>
     </w:r>
     <w:r>
       <w:rPr>
         <w:color w:val="000000"/>
-        <w:sz w:val="16"/>
-        <w:szCs w:val="16"/>
+        <w:sz w:val="17"/>
+        <w:szCs w:val="17"/>
       </w:rPr>
       <w:fldChar w:fldCharType="end"/>
     </w:r>
     <w:r>
       <w:rPr>
-        <w:sz w:val="16"/>
-        <w:szCs w:val="16"/>
-      </w:rPr>
-      <w:t xml:space="preserve">; </w:t>
-    </w:r>
-    <w:r>
-      <w:rPr>
-        <w:sz w:val="16"/>
-        <w:szCs w:val="16"/>
-      </w:rPr>
-      <w:t xml:space="preserve">Seite </w:t>
+        <w:sz w:val="17"/>
+        <w:szCs w:val="17"/>
+      </w:rPr>
+      <w:t xml:space="preserve">; Seite </w:t>
     </w:r>
     <w:r>
       <w:rPr>
         <w:rStyle w:val="Seitenzahl"/>
-        <w:sz w:val="16"/>
-        <w:szCs w:val="16"/>
+        <w:sz w:val="17"/>
+        <w:szCs w:val="17"/>
       </w:rPr>
       <w:fldChar w:fldCharType="begin"/>
     </w:r>
     <w:r>
       <w:rPr>
         <w:rStyle w:val="Seitenzahl"/>
-        <w:sz w:val="16"/>
-        <w:szCs w:val="16"/>
+        <w:sz w:val="17"/>
+        <w:szCs w:val="17"/>
       </w:rPr>
       <w:instrText xml:space="preserve"> PAGE </w:instrText>
     </w:r>
     <w:r>
       <w:rPr>
         <w:rStyle w:val="Seitenzahl"/>
-        <w:sz w:val="16"/>
-        <w:szCs w:val="16"/>
+        <w:sz w:val="17"/>
+        <w:szCs w:val="17"/>
       </w:rPr>
       <w:fldChar w:fldCharType="separate"/>
     </w:r>
@@ -3659,48 +3620,48 @@
       <w:rPr>
         <w:rStyle w:val="Seitenzahl"/>
         <w:noProof/>
-        <w:sz w:val="16"/>
-        <w:szCs w:val="16"/>
+        <w:sz w:val="17"/>
+        <w:szCs w:val="17"/>
       </w:rPr>
       <w:t>1</w:t>
     </w:r>
     <w:r>
       <w:rPr>
         <w:rStyle w:val="Seitenzahl"/>
-        <w:sz w:val="16"/>
-        <w:szCs w:val="16"/>
+        <w:sz w:val="17"/>
+        <w:szCs w:val="17"/>
       </w:rPr>
       <w:fldChar w:fldCharType="end"/>
     </w:r>
     <w:r>
       <w:rPr>
         <w:rStyle w:val="Seitenzahl"/>
-        <w:sz w:val="16"/>
-        <w:szCs w:val="16"/>
+        <w:sz w:val="17"/>
+        <w:szCs w:val="17"/>
       </w:rPr>
       <w:t xml:space="preserve"> von </w:t>
     </w:r>
     <w:r>
       <w:rPr>
         <w:rStyle w:val="Seitenzahl"/>
-        <w:sz w:val="16"/>
-        <w:szCs w:val="16"/>
+        <w:sz w:val="17"/>
+        <w:szCs w:val="17"/>
       </w:rPr>
       <w:fldChar w:fldCharType="begin"/>
     </w:r>
     <w:r>
       <w:rPr>
         <w:rStyle w:val="Seitenzahl"/>
-        <w:sz w:val="16"/>
-        <w:szCs w:val="16"/>
+        <w:sz w:val="17"/>
+        <w:szCs w:val="17"/>
       </w:rPr>
       <w:instrText xml:space="preserve"> NUMPAGES </w:instrText>
     </w:r>
     <w:r>
       <w:rPr>
         <w:rStyle w:val="Seitenzahl"/>
-        <w:sz w:val="16"/>
-        <w:szCs w:val="16"/>
+        <w:sz w:val="17"/>
+        <w:szCs w:val="17"/>
       </w:rPr>
       <w:fldChar w:fldCharType="separate"/>
     </w:r>
@@ -3708,16 +3669,16 @@
       <w:rPr>
         <w:rStyle w:val="Seitenzahl"/>
         <w:noProof/>
-        <w:sz w:val="16"/>
-        <w:szCs w:val="16"/>
+        <w:sz w:val="17"/>
+        <w:szCs w:val="17"/>
       </w:rPr>
       <w:t>2</w:t>
     </w:r>
     <w:r>
       <w:rPr>
         <w:rStyle w:val="Seitenzahl"/>
-        <w:sz w:val="16"/>
-        <w:szCs w:val="16"/>
+        <w:sz w:val="17"/>
+        <w:szCs w:val="17"/>
       </w:rPr>
       <w:fldChar w:fldCharType="end"/>
     </w:r>
@@ -3742,6 +3703,9 @@
   </w:p>
   <w:p>
     <w:pPr>
+      <w:tabs>
+        <w:tab w:val="center" w:pos="4615"/>
+      </w:tabs>
       <w:rPr>
         <w:sz w:val="17"/>
         <w:szCs w:val="17"/>
@@ -3753,6 +3717,13 @@
         <w:szCs w:val="17"/>
       </w:rPr>
       <w:t>www.episcangis.org</w:t>
+    </w:r>
+    <w:r>
+      <w:rPr>
+        <w:sz w:val="17"/>
+        <w:szCs w:val="17"/>
+      </w:rPr>
+      <w:tab/>
     </w:r>
   </w:p>
   <w:p>
@@ -3767,6 +3738,9 @@
     <w:pPr>
       <w:pStyle w:val="Fuzeile"/>
     </w:pPr>
+    <w:r>
+      <w:fldChar w:fldCharType="end"/>
+    </w:r>
   </w:p>
 </w:ftr>
 </file>
@@ -3819,6 +3793,30 @@
       </w:rPr>
     </w:pPr>
     <w:r>
+      <w:rPr>
+        <w:sz w:val="12"/>
+        <w:szCs w:val="12"/>
+      </w:rPr>
+      <w:fldChar w:fldCharType="begin"/>
+    </w:r>
+    <w:r>
+      <w:rPr>
+        <w:sz w:val="12"/>
+        <w:szCs w:val="12"/>
+      </w:rPr>
+      <w:instrText xml:space="preserve"> INCLUDETEXT "C:\\Users\\mrt\\Source\\Repos\\Haemophilus\\HaemophilusWeb\\ReportTemplates\\includes\\Kopfzeile - Kurz.docx" </w:instrText>
+    </w:r>
+    <w:r>
+      <w:rPr>
+        <w:sz w:val="12"/>
+        <w:szCs w:val="12"/>
+      </w:rPr>
+      <w:fldChar w:fldCharType="separate"/>
+    </w:r>
+    <w:r>
+      <w:rPr>
+        <w:noProof/>
+      </w:rPr>
       <w:pict>
         <v:shapetype id="_x0000_t75" coordsize="21600,21600" o:spt="75" o:preferrelative="t" path="m@4@5l@4@11@9@11@9@5xe" filled="f" stroked="f">
           <v:stroke joinstyle="miter"/>
@@ -3839,14 +3837,17 @@
           <v:path o:extrusionok="f" gradientshapeok="t" o:connecttype="rect"/>
           <o:lock v:ext="edit" aspectratio="t"/>
         </v:shapetype>
-        <v:shape id="_x0000_s2070" type="#_x0000_t75" style="position:absolute;margin-left:385.15pt;margin-top:2.25pt;width:63.4pt;height:63.4pt;z-index:-1">
+        <v:shape id="Grafik 70" o:spid="_x0000_s2092" type="#_x0000_t75" alt="nrzmhi_logo_500" style="position:absolute;margin-left:385.15pt;margin-top:2.25pt;width:63.4pt;height:63.4pt;z-index:-1;visibility:visible;mso-wrap-style:square;mso-width-percent:0;mso-height-percent:0;mso-wrap-distance-left:9pt;mso-wrap-distance-top:0;mso-wrap-distance-right:9pt;mso-wrap-distance-bottom:0;mso-position-horizontal:absolute;mso-position-horizontal-relative:text;mso-position-vertical:absolute;mso-position-vertical-relative:text;mso-width-percent:0;mso-height-percent:0;mso-width-relative:page;mso-height-relative:page">
           <v:imagedata r:id="rId1" o:title="nrzmhi_logo_500"/>
         </v:shape>
       </w:pict>
     </w:r>
     <w:r>
+      <w:rPr>
+        <w:noProof/>
+      </w:rPr>
       <w:pict>
-        <v:shape id="_x0000_s2068" type="#_x0000_t75" alt="RKI_Logo-NRZKL-Deu_RGB-1.JPG" style="position:absolute;margin-left:449.25pt;margin-top:6.75pt;width:55pt;height:55pt;z-index:4;visibility:visible" stroked="t" strokecolor="white">
+        <v:shape id="Grafik 71" o:spid="_x0000_s2091" type="#_x0000_t75" alt="RKI_Logo-NRZKL-Deu_RGB-1.JPG" style="position:absolute;margin-left:449.25pt;margin-top:6.75pt;width:55pt;height:55pt;z-index:5;visibility:visible;mso-wrap-style:square;mso-width-percent:0;mso-height-percent:0;mso-wrap-distance-left:9pt;mso-wrap-distance-top:0;mso-wrap-distance-right:9pt;mso-wrap-distance-bottom:0;mso-position-horizontal:absolute;mso-position-horizontal-relative:text;mso-position-vertical:absolute;mso-position-vertical-relative:text;mso-width-percent:0;mso-height-percent:0;mso-width-relative:page;mso-height-relative:page" stroked="t" strokecolor="white">
           <v:imagedata r:id="rId2" o:title="RKI_Logo-NRZKL-Deu_RGB-1"/>
         </v:shape>
       </w:pict>
@@ -3913,7 +3914,6 @@
   </w:p>
   <w:p>
     <w:pPr>
-      <w:pStyle w:val="Kopfzeile"/>
       <w:rPr>
         <w:sz w:val="12"/>
         <w:szCs w:val="12"/>
@@ -3923,20 +3923,14 @@
   <w:p>
     <w:pPr>
       <w:pStyle w:val="Kopfzeile"/>
+    </w:pPr>
+    <w:r>
       <w:rPr>
         <w:sz w:val="12"/>
         <w:szCs w:val="12"/>
       </w:rPr>
-    </w:pPr>
-  </w:p>
-  <w:p>
-    <w:pPr>
-      <w:pStyle w:val="Kopfzeile"/>
-      <w:rPr>
-        <w:sz w:val="12"/>
-        <w:szCs w:val="12"/>
-      </w:rPr>
-    </w:pPr>
+      <w:fldChar w:fldCharType="end"/>
+    </w:r>
   </w:p>
 </w:hdr>
 </file>
@@ -3970,6 +3964,15 @@
       </w:rPr>
     </w:pPr>
     <w:r>
+      <w:fldChar w:fldCharType="begin"/>
+    </w:r>
+    <w:r>
+      <w:instrText xml:space="preserve"> INCLUDETEXT  "C:\\Users\\mrt\\Source\\Repos\\Haemophilus\\HaemophilusWeb\\ReportTemplates\\includes\\Kopfzeile - Kontakt.docx" </w:instrText>
+    </w:r>
+    <w:r>
+      <w:fldChar w:fldCharType="separate"/>
+    </w:r>
+    <w:r>
       <w:rPr>
         <w:noProof/>
       </w:rPr>
@@ -3978,8 +3981,8 @@
           <v:stroke joinstyle="miter"/>
           <v:path gradientshapeok="t" o:connecttype="rect"/>
         </v:shapetype>
-        <v:shape id="_x0000_s2072" type="#_x0000_t202" style="position:absolute;margin-left:364.1pt;margin-top:95pt;width:156.8pt;height:304.25pt;z-index:5" stroked="f">
-          <v:textbox style="mso-next-textbox:#_x0000_s2072">
+        <v:shape id="Textfeld 3" o:spid="_x0000_s2084" type="#_x0000_t202" style="position:absolute;margin-left:364.1pt;margin-top:95pt;width:156.8pt;height:304.25pt;z-index:2;visibility:visible;mso-wrap-style:square;mso-width-percent:0;mso-height-percent:0;mso-wrap-distance-left:9pt;mso-wrap-distance-top:0;mso-wrap-distance-right:9pt;mso-wrap-distance-bottom:0;mso-position-horizontal:absolute;mso-position-horizontal-relative:text;mso-position-vertical:absolute;mso-position-vertical-relative:text;mso-width-percent:0;mso-height-percent:0;mso-width-relative:page;mso-height-relative:page;v-text-anchor:top" o:gfxdata="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" stroked="f">
+          <v:textbox style="mso-next-textbox:#Textfeld 3">
             <w:txbxContent>
               <w:p>
                 <w:pPr>
@@ -4231,17 +4234,8 @@
                     <w:sz w:val="17"/>
                     <w:szCs w:val="17"/>
                   </w:rPr>
-                  <w:t xml:space="preserve">Prof. Dr. med. </w:t>
+                  <w:t>Prof. Dr. med. Ulrich Vogel</w:t>
                 </w:r>
-                <w:smartTag w:uri="urn:schemas-microsoft-com:office:smarttags" w:element="PersonName">
-                  <w:r>
-                    <w:rPr>
-                      <w:sz w:val="17"/>
-                      <w:szCs w:val="17"/>
-                    </w:rPr>
-                    <w:t>Ulrich Vogel</w:t>
-                  </w:r>
-                </w:smartTag>
               </w:p>
               <w:p>
                 <w:pPr>
@@ -4311,17 +4305,8 @@
                     <w:sz w:val="17"/>
                     <w:szCs w:val="17"/>
                   </w:rPr>
-                  <w:t xml:space="preserve">PD Dr. rer. nat. </w:t>
+                  <w:t>PD Dr. rer. nat. Heike Claus</w:t>
                 </w:r>
-                <w:smartTag w:uri="urn:schemas-microsoft-com:office:smarttags" w:element="PersonName">
-                  <w:r>
-                    <w:rPr>
-                      <w:sz w:val="17"/>
-                      <w:szCs w:val="17"/>
-                    </w:rPr>
-                    <w:t>Heike Claus</w:t>
-                  </w:r>
-                </w:smartTag>
               </w:p>
               <w:p>
                 <w:pPr>
@@ -4356,16 +4341,14 @@
                     <w:lang w:val="pl-PL"/>
                   </w:rPr>
                 </w:pPr>
-                <w:smartTag w:uri="urn:schemas-microsoft-com:office:smarttags" w:element="PersonName">
-                  <w:r>
-                    <w:rPr>
-                      <w:sz w:val="17"/>
-                      <w:szCs w:val="17"/>
-                      <w:lang w:val="pl-PL"/>
-                    </w:rPr>
-                    <w:t>hclaus@hygiene.uni-wuerzburg.de</w:t>
-                  </w:r>
-                </w:smartTag>
+                <w:r>
+                  <w:rPr>
+                    <w:sz w:val="17"/>
+                    <w:szCs w:val="17"/>
+                    <w:lang w:val="pl-PL"/>
+                  </w:rPr>
+                  <w:t>hclaus@hygiene.uni-wuerzburg.de</w:t>
+                </w:r>
               </w:p>
               <w:p>
                 <w:pPr>
@@ -4450,6 +4433,9 @@
       </w:pict>
     </w:r>
     <w:r>
+      <w:rPr>
+        <w:noProof/>
+      </w:rPr>
       <w:pict>
         <v:shapetype id="_x0000_t75" coordsize="21600,21600" o:spt="75" o:preferrelative="t" path="m@4@5l@4@11@9@11@9@5xe" filled="f" stroked="f">
           <v:stroke joinstyle="miter"/>
@@ -4470,14 +4456,17 @@
           <v:path o:extrusionok="f" gradientshapeok="t" o:connecttype="rect"/>
           <o:lock v:ext="edit" aspectratio="t"/>
         </v:shapetype>
-        <v:shape id="_x0000_s2067" type="#_x0000_t75" style="position:absolute;margin-left:385.15pt;margin-top:2.25pt;width:63.4pt;height:63.4pt;z-index:-2">
+        <v:shape id="Grafik 29" o:spid="_x0000_s2085" type="#_x0000_t75" alt="nrzmhi_logo_500" style="position:absolute;margin-left:385.15pt;margin-top:2.25pt;width:63.4pt;height:63.4pt;z-index:-2;visibility:visible;mso-wrap-style:square;mso-width-percent:0;mso-height-percent:0;mso-wrap-distance-left:9pt;mso-wrap-distance-top:0;mso-wrap-distance-right:9pt;mso-wrap-distance-bottom:0;mso-position-horizontal:absolute;mso-position-horizontal-relative:text;mso-position-vertical:absolute;mso-position-vertical-relative:text;mso-width-percent:0;mso-height-percent:0;mso-width-relative:page;mso-height-relative:page">
           <v:imagedata r:id="rId1" o:title="nrzmhi_logo_500"/>
         </v:shape>
       </w:pict>
     </w:r>
     <w:r>
+      <w:rPr>
+        <w:noProof/>
+      </w:rPr>
       <w:pict>
-        <v:shape id="_x0000_s2065" type="#_x0000_t75" alt="RKI_Logo-NRZKL-Deu_RGB-1.JPG" style="position:absolute;margin-left:449.25pt;margin-top:6.75pt;width:55pt;height:55pt;z-index:3;visibility:visible" stroked="t" strokecolor="white">
+        <v:shape id="Grafik 30" o:spid="_x0000_s2083" type="#_x0000_t75" alt="RKI_Logo-NRZKL-Deu_RGB-1.JPG" style="position:absolute;margin-left:449.25pt;margin-top:6.75pt;width:55pt;height:55pt;z-index:1;visibility:visible;mso-wrap-style:square;mso-width-percent:0;mso-height-percent:0;mso-wrap-distance-left:9pt;mso-wrap-distance-top:0;mso-wrap-distance-right:9pt;mso-wrap-distance-bottom:0;mso-position-horizontal:absolute;mso-position-horizontal-relative:text;mso-position-vertical:absolute;mso-position-vertical-relative:text;mso-width-percent:0;mso-height-percent:0;mso-width-relative:page;mso-height-relative:page" stroked="t" strokecolor="white">
           <v:imagedata r:id="rId2" o:title="RKI_Logo-NRZKL-Deu_RGB-1"/>
         </v:shape>
       </w:pict>
@@ -4563,11 +4552,23 @@
   <w:p>
     <w:pPr>
       <w:pStyle w:val="Kopfzeile"/>
+      <w:tabs>
+        <w:tab w:val="clear" w:pos="4536"/>
+        <w:tab w:val="clear" w:pos="9072"/>
+        <w:tab w:val="left" w:pos="1465"/>
+      </w:tabs>
       <w:rPr>
         <w:sz w:val="12"/>
         <w:szCs w:val="12"/>
       </w:rPr>
     </w:pPr>
+    <w:r>
+      <w:rPr>
+        <w:sz w:val="12"/>
+        <w:szCs w:val="12"/>
+      </w:rPr>
+      <w:tab/>
+    </w:r>
   </w:p>
   <w:p>
     <w:pPr>
@@ -4592,15 +4593,14 @@
       <w:tab/>
     </w:r>
   </w:p>
+  <w:p/>
   <w:p>
     <w:pPr>
       <w:pStyle w:val="Kopfzeile"/>
     </w:pPr>
-  </w:p>
-  <w:p>
-    <w:pPr>
-      <w:pStyle w:val="Kopfzeile"/>
-    </w:pPr>
+    <w:r>
+      <w:fldChar w:fldCharType="end"/>
+    </w:r>
   </w:p>
 </w:hdr>
 </file>
@@ -5521,7 +5521,7 @@
 </file>
 
 <file path=customXml/itemProps1.xml><?xml version="1.0" encoding="utf-8"?>
-<ds:datastoreItem xmlns:ds="http://schemas.openxmlformats.org/officeDocument/2006/customXml" ds:itemID="{AF1838EC-1CEE-4087-9FA9-02DBD0D64950}">
+<ds:datastoreItem xmlns:ds="http://schemas.openxmlformats.org/officeDocument/2006/customXml" ds:itemID="{08D9540C-B118-4B11-8957-8A8D778DA862}">
   <ds:schemaRefs>
     <ds:schemaRef ds:uri="http://schemas.openxmlformats.org/officeDocument/2006/bibliography"/>
   </ds:schemaRefs>

</xml_diff>